<commit_message>
el-247: Ajustado template colegio santa monica
</commit_message>
<xml_diff>
--- a/docassemble/docassemble/brcomeducalegal/data/templates/timbrado-colegio-santa-monica.docx
+++ b/docassemble/docassemble/brcomeducalegal/data/templates/timbrado-colegio-santa-monica.docx
@@ -61,7 +61,7 @@
       <w:headerReference r:id="rId6" w:type="default"/>
       <w:footerReference r:id="rId7" w:type="default"/>
       <w:pgSz w:h="16838" w:w="11906"/>
-      <w:pgMar w:bottom="907" w:top="1389" w:left="1700" w:right="850" w:header="566.9291338582677" w:footer="566.9291338582677"/>
+      <w:pgMar w:bottom="907" w:top="1389" w:left="1700" w:right="850" w:header="1133.8582677165355" w:footer="850.3937007874016"/>
       <w:pgNumType w:start="1"/>
     </w:sectPr>
   </w:body>
@@ -160,6 +160,20 @@
           </a:graphic>
         </wp:anchor>
       </w:drawing>
+    </w:r>
+  </w:p>
+  <w:p>
+    <w:pPr>
+      <w:rPr>
+        <w:rFonts w:ascii="CG Times" w:cs="CG Times" w:eastAsia="CG Times" w:hAnsi="CG Times"/>
+        <w:sz w:val="24"/>
+        <w:szCs w:val="24"/>
+      </w:rPr>
+    </w:pPr>
+    <w:r>
+      <w:rPr>
+        <w:rtl w:val="0"/>
+      </w:rPr>
     </w:r>
   </w:p>
   <w:p>

</xml_diff>